<commit_message>
removed an operation (rimuovere un brano dal database)
</commit_message>
<xml_diff>
--- a/elaboratoDB.docx
+++ b/elaboratoDB.docx
@@ -1693,7 +1693,21 @@
           <w:sz w:val="28"/>
           <w:szCs w:val="28"/>
         </w:rPr>
-        <w:t xml:space="preserve">Aggiungere o rimuovere brani </w:t>
+        <w:t xml:space="preserve">Aggiungere </w:t>
+      </w:r>
+      <w:r>
+        <w:rPr>
+          <w:sz w:val="28"/>
+          <w:szCs w:val="28"/>
+        </w:rPr>
+        <w:t>un brano</w:t>
+      </w:r>
+      <w:r>
+        <w:rPr>
+          <w:sz w:val="28"/>
+          <w:szCs w:val="28"/>
+        </w:rPr>
+        <w:t xml:space="preserve"> </w:t>
       </w:r>
     </w:p>
     <w:p>
@@ -2137,7 +2151,7 @@
       </w:pPr>
       <w:r>
         <w:drawing>
-          <wp:inline distT="0" distB="0" distL="0" distR="0" wp14:anchorId="61F1830F" wp14:editId="7E360551">
+          <wp:inline distT="0" distB="0" distL="0" distR="0" wp14:anchorId="61F1830F" wp14:editId="608F6FCE">
             <wp:extent cx="5981776" cy="2984602"/>
             <wp:effectExtent l="0" t="0" r="0" b="6350"/>
             <wp:docPr id="783319672" name="Immagine 1" descr="Immagine che contiene testo, schermata, diagramma, Carattere"/>
@@ -2407,7 +2421,7 @@
       <w:r>
         <w:lastRenderedPageBreak/>
         <w:drawing>
-          <wp:inline distT="0" distB="0" distL="0" distR="0" wp14:anchorId="5952F26E" wp14:editId="2EBC05C4">
+          <wp:inline distT="0" distB="0" distL="0" distR="0" wp14:anchorId="5952F26E" wp14:editId="3214BC7A">
             <wp:extent cx="6321242" cy="4257446"/>
             <wp:effectExtent l="0" t="0" r="3810" b="0"/>
             <wp:docPr id="757844285" name="Immagine 1" descr="Immagine che contiene testo, schermata, diagramma, Carattere"/>
@@ -5278,7 +5292,7 @@
                 <w:sz w:val="28"/>
                 <w:szCs w:val="28"/>
               </w:rPr>
-              <w:t>Paroliere</w:t>
+              <w:t>Composizione</w:t>
             </w:r>
           </w:p>
         </w:tc>
@@ -5300,7 +5314,7 @@
                 <w:sz w:val="28"/>
                 <w:szCs w:val="28"/>
               </w:rPr>
-              <w:t>E</w:t>
+              <w:t>R</w:t>
             </w:r>
           </w:p>
         </w:tc>
@@ -5322,7 +5336,14 @@
                 <w:sz w:val="28"/>
                 <w:szCs w:val="28"/>
               </w:rPr>
-              <w:t>500</w:t>
+              <w:t>4</w:t>
+            </w:r>
+            <w:r>
+              <w:rPr>
+                <w:sz w:val="28"/>
+                <w:szCs w:val="28"/>
+              </w:rPr>
+              <w:t>0.000</w:t>
             </w:r>
           </w:p>
         </w:tc>
@@ -5349,7 +5370,7 @@
                 <w:sz w:val="28"/>
                 <w:szCs w:val="28"/>
               </w:rPr>
-              <w:t>Versione Brano</w:t>
+              <w:t>Paroliere</w:t>
             </w:r>
           </w:p>
         </w:tc>
@@ -5393,7 +5414,7 @@
                 <w:sz w:val="28"/>
                 <w:szCs w:val="28"/>
               </w:rPr>
-              <w:t>40.000</w:t>
+              <w:t>500</w:t>
             </w:r>
           </w:p>
         </w:tc>
@@ -5417,7 +5438,7 @@
                 <w:sz w:val="28"/>
                 <w:szCs w:val="28"/>
               </w:rPr>
-              <w:t>Formattazione</w:t>
+              <w:t>Scrittura</w:t>
             </w:r>
           </w:p>
         </w:tc>
@@ -5461,7 +5482,7 @@
                 <w:sz w:val="28"/>
                 <w:szCs w:val="28"/>
               </w:rPr>
-              <w:t>40.000</w:t>
+              <w:t>20.000</w:t>
             </w:r>
           </w:p>
         </w:tc>
@@ -5488,6 +5509,145 @@
                 <w:sz w:val="28"/>
                 <w:szCs w:val="28"/>
               </w:rPr>
+              <w:t>Versione Brano</w:t>
+            </w:r>
+          </w:p>
+        </w:tc>
+        <w:tc>
+          <w:tcPr>
+            <w:tcW w:w="3485" w:type="dxa"/>
+          </w:tcPr>
+          <w:p>
+            <w:pPr>
+              <w:jc w:val="center"/>
+              <w:cnfStyle w:val="000000100000" w:firstRow="0" w:lastRow="0" w:firstColumn="0" w:lastColumn="0" w:oddVBand="0" w:evenVBand="0" w:oddHBand="1" w:evenHBand="0" w:firstRowFirstColumn="0" w:firstRowLastColumn="0" w:lastRowFirstColumn="0" w:lastRowLastColumn="0"/>
+              <w:rPr>
+                <w:sz w:val="28"/>
+                <w:szCs w:val="28"/>
+              </w:rPr>
+            </w:pPr>
+            <w:r>
+              <w:rPr>
+                <w:sz w:val="28"/>
+                <w:szCs w:val="28"/>
+              </w:rPr>
+              <w:t>E</w:t>
+            </w:r>
+          </w:p>
+        </w:tc>
+        <w:tc>
+          <w:tcPr>
+            <w:tcW w:w="3486" w:type="dxa"/>
+          </w:tcPr>
+          <w:p>
+            <w:pPr>
+              <w:jc w:val="center"/>
+              <w:cnfStyle w:val="000000100000" w:firstRow="0" w:lastRow="0" w:firstColumn="0" w:lastColumn="0" w:oddVBand="0" w:evenVBand="0" w:oddHBand="1" w:evenHBand="0" w:firstRowFirstColumn="0" w:firstRowLastColumn="0" w:lastRowFirstColumn="0" w:lastRowLastColumn="0"/>
+              <w:rPr>
+                <w:sz w:val="28"/>
+                <w:szCs w:val="28"/>
+              </w:rPr>
+            </w:pPr>
+            <w:r>
+              <w:rPr>
+                <w:sz w:val="28"/>
+                <w:szCs w:val="28"/>
+              </w:rPr>
+              <w:t>40.000</w:t>
+            </w:r>
+          </w:p>
+        </w:tc>
+      </w:tr>
+      <w:tr>
+        <w:tc>
+          <w:tcPr>
+            <w:cnfStyle w:val="001000000000" w:firstRow="0" w:lastRow="0" w:firstColumn="1" w:lastColumn="0" w:oddVBand="0" w:evenVBand="0" w:oddHBand="0" w:evenHBand="0" w:firstRowFirstColumn="0" w:firstRowLastColumn="0" w:lastRowFirstColumn="0" w:lastRowLastColumn="0"/>
+            <w:tcW w:w="3485" w:type="dxa"/>
+          </w:tcPr>
+          <w:p>
+            <w:pPr>
+              <w:jc w:val="center"/>
+              <w:rPr>
+                <w:sz w:val="28"/>
+                <w:szCs w:val="28"/>
+              </w:rPr>
+            </w:pPr>
+            <w:r>
+              <w:rPr>
+                <w:sz w:val="28"/>
+                <w:szCs w:val="28"/>
+              </w:rPr>
+              <w:t>Formattazione</w:t>
+            </w:r>
+          </w:p>
+        </w:tc>
+        <w:tc>
+          <w:tcPr>
+            <w:tcW w:w="3485" w:type="dxa"/>
+          </w:tcPr>
+          <w:p>
+            <w:pPr>
+              <w:jc w:val="center"/>
+              <w:cnfStyle w:val="000000000000" w:firstRow="0" w:lastRow="0" w:firstColumn="0" w:lastColumn="0" w:oddVBand="0" w:evenVBand="0" w:oddHBand="0" w:evenHBand="0" w:firstRowFirstColumn="0" w:firstRowLastColumn="0" w:lastRowFirstColumn="0" w:lastRowLastColumn="0"/>
+              <w:rPr>
+                <w:sz w:val="28"/>
+                <w:szCs w:val="28"/>
+              </w:rPr>
+            </w:pPr>
+            <w:r>
+              <w:rPr>
+                <w:sz w:val="28"/>
+                <w:szCs w:val="28"/>
+              </w:rPr>
+              <w:t>R</w:t>
+            </w:r>
+          </w:p>
+        </w:tc>
+        <w:tc>
+          <w:tcPr>
+            <w:tcW w:w="3486" w:type="dxa"/>
+          </w:tcPr>
+          <w:p>
+            <w:pPr>
+              <w:jc w:val="center"/>
+              <w:cnfStyle w:val="000000000000" w:firstRow="0" w:lastRow="0" w:firstColumn="0" w:lastColumn="0" w:oddVBand="0" w:evenVBand="0" w:oddHBand="0" w:evenHBand="0" w:firstRowFirstColumn="0" w:firstRowLastColumn="0" w:lastRowFirstColumn="0" w:lastRowLastColumn="0"/>
+              <w:rPr>
+                <w:sz w:val="28"/>
+                <w:szCs w:val="28"/>
+              </w:rPr>
+            </w:pPr>
+            <w:r>
+              <w:rPr>
+                <w:sz w:val="28"/>
+                <w:szCs w:val="28"/>
+              </w:rPr>
+              <w:t>40.000</w:t>
+            </w:r>
+          </w:p>
+        </w:tc>
+      </w:tr>
+      <w:tr>
+        <w:trPr>
+          <w:cnfStyle w:val="000000100000" w:firstRow="0" w:lastRow="0" w:firstColumn="0" w:lastColumn="0" w:oddVBand="0" w:evenVBand="0" w:oddHBand="1" w:evenHBand="0" w:firstRowFirstColumn="0" w:firstRowLastColumn="0" w:lastRowFirstColumn="0" w:lastRowLastColumn="0"/>
+        </w:trPr>
+        <w:tc>
+          <w:tcPr>
+            <w:cnfStyle w:val="001000000000" w:firstRow="0" w:lastRow="0" w:firstColumn="1" w:lastColumn="0" w:oddVBand="0" w:evenVBand="0" w:oddHBand="0" w:evenHBand="0" w:firstRowFirstColumn="0" w:firstRowLastColumn="0" w:lastRowFirstColumn="0" w:lastRowLastColumn="0"/>
+            <w:tcW w:w="3485" w:type="dxa"/>
+          </w:tcPr>
+          <w:p>
+            <w:pPr>
+              <w:jc w:val="center"/>
+              <w:rPr>
+                <w:sz w:val="28"/>
+                <w:szCs w:val="28"/>
+              </w:rPr>
+            </w:pPr>
+            <w:r>
+              <w:rPr>
+                <w:sz w:val="28"/>
+                <w:szCs w:val="28"/>
+              </w:rPr>
               <w:t>Standard</w:t>
             </w:r>
           </w:p>
@@ -5654,7 +5814,6 @@
           <w:sz w:val="32"/>
           <w:szCs w:val="32"/>
         </w:rPr>
-        <w:lastRenderedPageBreak/>
         <w:t>Descrizione delle operazioni principali e stima della loro frequenza</w:t>
       </w:r>
     </w:p>
@@ -6492,14 +6651,14 @@
                 <w:sz w:val="28"/>
                 <w:szCs w:val="28"/>
               </w:rPr>
-              <w:t>Aggiungere o rimuovere brani</w:t>
-            </w:r>
-            <w:r>
-              <w:rPr>
-                <w:sz w:val="28"/>
-                <w:szCs w:val="28"/>
-              </w:rPr>
-              <w:t xml:space="preserve"> </w:t>
+              <w:t xml:space="preserve">Aggiungere </w:t>
+            </w:r>
+            <w:r>
+              <w:rPr>
+                <w:sz w:val="28"/>
+                <w:szCs w:val="28"/>
+              </w:rPr>
+              <w:t>un brano</w:t>
             </w:r>
           </w:p>
         </w:tc>
@@ -6728,6 +6887,7 @@
           <w:sz w:val="28"/>
           <w:szCs w:val="28"/>
         </w:rPr>
+        <w:lastRenderedPageBreak/>
         <w:t xml:space="preserve">Quando utente si registra </w:t>
       </w:r>
       <w:r>
@@ -6773,7 +6933,6 @@
                 <w:sz w:val="28"/>
                 <w:szCs w:val="28"/>
               </w:rPr>
-              <w:lastRenderedPageBreak/>
               <w:t>Concetto</w:t>
             </w:r>
           </w:p>
@@ -9225,6 +9384,7 @@
           <w:sz w:val="28"/>
           <w:szCs w:val="28"/>
         </w:rPr>
+        <w:lastRenderedPageBreak/>
         <w:t>Totale: 41L -&gt; 123.000 al giorno</w:t>
       </w:r>
     </w:p>
@@ -9254,7 +9414,6 @@
           <w:sz w:val="28"/>
           <w:szCs w:val="28"/>
         </w:rPr>
-        <w:lastRenderedPageBreak/>
         <w:t>OP-</w:t>
       </w:r>
       <w:r>
@@ -11012,7 +11171,6 @@
     </w:p>
     <w:p>
       <w:pPr>
-        <w:cnfStyle w:val="000000100000" w:firstRow="0" w:lastRow="0" w:firstColumn="0" w:lastColumn="0" w:oddVBand="0" w:evenVBand="0" w:oddHBand="1" w:evenHBand="0" w:firstRowFirstColumn="0" w:firstRowLastColumn="0" w:lastRowFirstColumn="0" w:lastRowLastColumn="0"/>
         <w:rPr>
           <w:sz w:val="28"/>
           <w:szCs w:val="28"/>
@@ -11517,16 +11675,8 @@
           <w:sz w:val="28"/>
           <w:szCs w:val="28"/>
         </w:rPr>
-        <w:t xml:space="preserve">OP-8 </w:t>
-      </w:r>
-      <w:r>
-        <w:rPr>
-          <w:b/>
-          <w:bCs/>
-          <w:sz w:val="28"/>
-          <w:szCs w:val="28"/>
-        </w:rPr>
-        <w:t>Calcolare il numero medio di pubblicità visualizzate da un utente prima di acquistare un abbonamento premium</w:t>
+        <w:lastRenderedPageBreak/>
+        <w:t>OP-8 Calcolare il numero medio di pubblicità visualizzate da un utente prima di acquistare un abbonamento premium</w:t>
       </w:r>
       <w:r>
         <w:rPr>
@@ -11571,7 +11721,6 @@
                 <w:sz w:val="28"/>
                 <w:szCs w:val="28"/>
               </w:rPr>
-              <w:lastRenderedPageBreak/>
               <w:t>Concetto</w:t>
             </w:r>
           </w:p>
@@ -12958,16 +13107,7 @@
           <w:sz w:val="28"/>
           <w:szCs w:val="28"/>
         </w:rPr>
-        <w:t xml:space="preserve">OP-10 </w:t>
-      </w:r>
-      <w:r>
-        <w:rPr>
-          <w:b/>
-          <w:bCs/>
-          <w:sz w:val="28"/>
-          <w:szCs w:val="28"/>
-        </w:rPr>
-        <w:t>Visualizzare l’elenco degli utenti registrati</w:t>
+        <w:t>OP-10 Visualizzare l’elenco degli utenti registrati</w:t>
       </w:r>
     </w:p>
     <w:tbl>
@@ -13216,7 +13356,73 @@
           <w:sz w:val="28"/>
           <w:szCs w:val="28"/>
         </w:rPr>
-        <w:t>Aggiungere, o rimuovere brani</w:t>
+        <w:t xml:space="preserve">Aggiungere </w:t>
+      </w:r>
+      <w:r>
+        <w:rPr>
+          <w:b/>
+          <w:bCs/>
+          <w:sz w:val="28"/>
+          <w:szCs w:val="28"/>
+        </w:rPr>
+        <w:t>un brano</w:t>
+      </w:r>
+    </w:p>
+    <w:p>
+      <w:pPr>
+        <w:rPr>
+          <w:sz w:val="28"/>
+          <w:szCs w:val="28"/>
+        </w:rPr>
+      </w:pPr>
+      <w:r>
+        <w:rPr>
+          <w:sz w:val="28"/>
+          <w:szCs w:val="28"/>
+        </w:rPr>
+        <w:t xml:space="preserve">Quando si aggiunge un brano, si considera che gli artisti, compositore e paroliere sono </w:t>
+      </w:r>
+      <w:r>
+        <w:rPr>
+          <w:sz w:val="28"/>
+          <w:szCs w:val="28"/>
+        </w:rPr>
+        <w:t xml:space="preserve">già presenti nel database, e durante inserimento si deve già conoscere </w:t>
+      </w:r>
+      <w:r>
+        <w:rPr>
+          <w:sz w:val="28"/>
+          <w:szCs w:val="28"/>
+        </w:rPr>
+        <w:t>chi sono le persone</w:t>
+      </w:r>
+      <w:r>
+        <w:rPr>
+          <w:sz w:val="28"/>
+          <w:szCs w:val="28"/>
+        </w:rPr>
+        <w:t xml:space="preserve"> e il loro ruolo</w:t>
+      </w:r>
+      <w:r>
+        <w:rPr>
+          <w:sz w:val="28"/>
+          <w:szCs w:val="28"/>
+        </w:rPr>
+        <w:t xml:space="preserve"> che hanno contribuito il brano</w:t>
+      </w:r>
+      <w:r>
+        <w:rPr>
+          <w:sz w:val="28"/>
+          <w:szCs w:val="28"/>
+        </w:rPr>
+        <w:t>.</w:t>
+      </w:r>
+      <w:r>
+        <w:rPr>
+          <w:sz w:val="28"/>
+          <w:szCs w:val="28"/>
+        </w:rPr>
+        <w:t xml:space="preserve"> Mentre per aggiungere il brano in un opzione della categoria viene gestito da amministratore.</w:t>
       </w:r>
     </w:p>
     <w:p>
@@ -13582,6 +13788,7 @@
                 <w:sz w:val="28"/>
                 <w:szCs w:val="28"/>
               </w:rPr>
+              <w:lastRenderedPageBreak/>
               <w:t>Versione_brano</w:t>
             </w:r>
           </w:p>
@@ -14054,42 +14261,7 @@
           </w:p>
         </w:tc>
       </w:tr>
-    </w:tbl>
-    <w:p>
-      <w:pPr>
-        <w:rPr>
-          <w:b/>
-          <w:bCs/>
-          <w:sz w:val="28"/>
-          <w:szCs w:val="28"/>
-        </w:rPr>
-      </w:pPr>
-      <w:r>
-        <w:rPr>
-          <w:b/>
-          <w:bCs/>
-          <w:sz w:val="28"/>
-          <w:szCs w:val="28"/>
-        </w:rPr>
-        <w:t>Rimuovere 1 brano:</w:t>
-      </w:r>
-    </w:p>
-    <w:tbl>
-      <w:tblPr>
-        <w:tblStyle w:val="PlainTable1"/>
-        <w:tblW w:w="0" w:type="auto"/>
-        <w:tblLook w:val="04A0" w:firstRow="1" w:lastRow="0" w:firstColumn="1" w:lastColumn="0" w:noHBand="0" w:noVBand="1"/>
-      </w:tblPr>
-      <w:tblGrid>
-        <w:gridCol w:w="2614"/>
-        <w:gridCol w:w="2614"/>
-        <w:gridCol w:w="2614"/>
-        <w:gridCol w:w="2614"/>
-      </w:tblGrid>
       <w:tr>
-        <w:trPr>
-          <w:cnfStyle w:val="100000000000" w:firstRow="1" w:lastRow="0" w:firstColumn="0" w:lastColumn="0" w:oddVBand="0" w:evenVBand="0" w:oddHBand="0" w:evenHBand="0" w:firstRowFirstColumn="0" w:firstRowLastColumn="0" w:lastRowFirstColumn="0" w:lastRowLastColumn="0"/>
-        </w:trPr>
         <w:tc>
           <w:tcPr>
             <w:cnfStyle w:val="001000000000" w:firstRow="0" w:lastRow="0" w:firstColumn="1" w:lastColumn="0" w:oddVBand="0" w:evenVBand="0" w:oddHBand="0" w:evenHBand="0" w:firstRowFirstColumn="0" w:firstRowLastColumn="0" w:lastRowFirstColumn="0" w:lastRowLastColumn="0"/>
@@ -14100,85 +14272,89 @@
             <w:pPr>
               <w:jc w:val="center"/>
               <w:rPr>
-                <w:sz w:val="28"/>
-                <w:szCs w:val="28"/>
-              </w:rPr>
-            </w:pPr>
-            <w:r>
-              <w:rPr>
-                <w:sz w:val="28"/>
-                <w:szCs w:val="28"/>
-              </w:rPr>
-              <w:t>Concetto</w:t>
-            </w:r>
-          </w:p>
-        </w:tc>
-        <w:tc>
-          <w:tcPr>
-            <w:tcW w:w="2614" w:type="dxa"/>
-            <w:vAlign w:val="center"/>
-          </w:tcPr>
-          <w:p>
-            <w:pPr>
-              <w:jc w:val="center"/>
-              <w:cnfStyle w:val="100000000000" w:firstRow="1" w:lastRow="0" w:firstColumn="0" w:lastColumn="0" w:oddVBand="0" w:evenVBand="0" w:oddHBand="0" w:evenHBand="0" w:firstRowFirstColumn="0" w:firstRowLastColumn="0" w:lastRowFirstColumn="0" w:lastRowLastColumn="0"/>
-              <w:rPr>
-                <w:sz w:val="28"/>
-                <w:szCs w:val="28"/>
-              </w:rPr>
-            </w:pPr>
-            <w:r>
-              <w:rPr>
-                <w:sz w:val="28"/>
-                <w:szCs w:val="28"/>
-              </w:rPr>
-              <w:t>Costrutto</w:t>
-            </w:r>
-          </w:p>
-        </w:tc>
-        <w:tc>
-          <w:tcPr>
-            <w:tcW w:w="2614" w:type="dxa"/>
-            <w:vAlign w:val="center"/>
-          </w:tcPr>
-          <w:p>
-            <w:pPr>
-              <w:jc w:val="center"/>
-              <w:cnfStyle w:val="100000000000" w:firstRow="1" w:lastRow="0" w:firstColumn="0" w:lastColumn="0" w:oddVBand="0" w:evenVBand="0" w:oddHBand="0" w:evenHBand="0" w:firstRowFirstColumn="0" w:firstRowLastColumn="0" w:lastRowFirstColumn="0" w:lastRowLastColumn="0"/>
-              <w:rPr>
-                <w:sz w:val="28"/>
-                <w:szCs w:val="28"/>
-              </w:rPr>
-            </w:pPr>
-            <w:r>
-              <w:rPr>
-                <w:sz w:val="28"/>
-                <w:szCs w:val="28"/>
-              </w:rPr>
-              <w:t>Accessi</w:t>
-            </w:r>
-          </w:p>
-        </w:tc>
-        <w:tc>
-          <w:tcPr>
-            <w:tcW w:w="2614" w:type="dxa"/>
-            <w:vAlign w:val="center"/>
-          </w:tcPr>
-          <w:p>
-            <w:pPr>
-              <w:jc w:val="center"/>
-              <w:cnfStyle w:val="100000000000" w:firstRow="1" w:lastRow="0" w:firstColumn="0" w:lastColumn="0" w:oddVBand="0" w:evenVBand="0" w:oddHBand="0" w:evenHBand="0" w:firstRowFirstColumn="0" w:firstRowLastColumn="0" w:lastRowFirstColumn="0" w:lastRowLastColumn="0"/>
-              <w:rPr>
-                <w:sz w:val="28"/>
-                <w:szCs w:val="28"/>
-              </w:rPr>
-            </w:pPr>
-            <w:r>
-              <w:rPr>
-                <w:sz w:val="28"/>
-                <w:szCs w:val="28"/>
-              </w:rPr>
-              <w:t>Tipo</w:t>
+                <w:b w:val="0"/>
+                <w:bCs w:val="0"/>
+                <w:sz w:val="28"/>
+                <w:szCs w:val="28"/>
+              </w:rPr>
+            </w:pPr>
+            <w:r>
+              <w:rPr>
+                <w:b w:val="0"/>
+                <w:bCs w:val="0"/>
+                <w:sz w:val="28"/>
+                <w:szCs w:val="28"/>
+              </w:rPr>
+              <w:t>Esecuzione</w:t>
+            </w:r>
+          </w:p>
+        </w:tc>
+        <w:tc>
+          <w:tcPr>
+            <w:tcW w:w="2614" w:type="dxa"/>
+            <w:vAlign w:val="center"/>
+          </w:tcPr>
+          <w:p>
+            <w:pPr>
+              <w:jc w:val="center"/>
+              <w:cnfStyle w:val="000000000000" w:firstRow="0" w:lastRow="0" w:firstColumn="0" w:lastColumn="0" w:oddVBand="0" w:evenVBand="0" w:oddHBand="0" w:evenHBand="0" w:firstRowFirstColumn="0" w:firstRowLastColumn="0" w:lastRowFirstColumn="0" w:lastRowLastColumn="0"/>
+              <w:rPr>
+                <w:sz w:val="28"/>
+                <w:szCs w:val="28"/>
+              </w:rPr>
+            </w:pPr>
+            <w:r>
+              <w:rPr>
+                <w:sz w:val="28"/>
+                <w:szCs w:val="28"/>
+              </w:rPr>
+              <w:t>R</w:t>
+            </w:r>
+          </w:p>
+        </w:tc>
+        <w:tc>
+          <w:tcPr>
+            <w:tcW w:w="2614" w:type="dxa"/>
+            <w:vAlign w:val="center"/>
+          </w:tcPr>
+          <w:p>
+            <w:pPr>
+              <w:jc w:val="center"/>
+              <w:cnfStyle w:val="000000000000" w:firstRow="0" w:lastRow="0" w:firstColumn="0" w:lastColumn="0" w:oddVBand="0" w:evenVBand="0" w:oddHBand="0" w:evenHBand="0" w:firstRowFirstColumn="0" w:firstRowLastColumn="0" w:lastRowFirstColumn="0" w:lastRowLastColumn="0"/>
+              <w:rPr>
+                <w:sz w:val="28"/>
+                <w:szCs w:val="28"/>
+              </w:rPr>
+            </w:pPr>
+            <w:r>
+              <w:rPr>
+                <w:sz w:val="28"/>
+                <w:szCs w:val="28"/>
+              </w:rPr>
+              <w:t>2</w:t>
+            </w:r>
+          </w:p>
+        </w:tc>
+        <w:tc>
+          <w:tcPr>
+            <w:tcW w:w="2614" w:type="dxa"/>
+            <w:vAlign w:val="center"/>
+          </w:tcPr>
+          <w:p>
+            <w:pPr>
+              <w:jc w:val="center"/>
+              <w:cnfStyle w:val="000000000000" w:firstRow="0" w:lastRow="0" w:firstColumn="0" w:lastColumn="0" w:oddVBand="0" w:evenVBand="0" w:oddHBand="0" w:evenHBand="0" w:firstRowFirstColumn="0" w:firstRowLastColumn="0" w:lastRowFirstColumn="0" w:lastRowLastColumn="0"/>
+              <w:rPr>
+                <w:sz w:val="28"/>
+                <w:szCs w:val="28"/>
+              </w:rPr>
+            </w:pPr>
+            <w:r>
+              <w:rPr>
+                <w:sz w:val="28"/>
+                <w:szCs w:val="28"/>
+              </w:rPr>
+              <w:t>S</w:t>
             </w:r>
           </w:p>
         </w:tc>
@@ -14210,8 +14386,7 @@
                 <w:sz w:val="28"/>
                 <w:szCs w:val="28"/>
               </w:rPr>
-              <w:lastRenderedPageBreak/>
-              <w:t>brano</w:t>
+              <w:t>Composizione</w:t>
             </w:r>
           </w:p>
         </w:tc>
@@ -14234,7 +14409,7 @@
                 <w:sz w:val="28"/>
                 <w:szCs w:val="28"/>
               </w:rPr>
-              <w:t>E</w:t>
+              <w:t>R</w:t>
             </w:r>
           </w:p>
         </w:tc>
@@ -14257,7 +14432,7 @@
                 <w:sz w:val="28"/>
                 <w:szCs w:val="28"/>
               </w:rPr>
-              <w:t>1</w:t>
+              <w:t>2</w:t>
             </w:r>
           </w:p>
         </w:tc>
@@ -14309,7 +14484,7 @@
                 <w:sz w:val="28"/>
                 <w:szCs w:val="28"/>
               </w:rPr>
-              <w:t>Formattazione</w:t>
+              <w:t>Scrittura</w:t>
             </w:r>
           </w:p>
         </w:tc>
@@ -14333,205 +14508,6 @@
                 <w:szCs w:val="28"/>
               </w:rPr>
               <w:t>R</w:t>
-            </w:r>
-          </w:p>
-        </w:tc>
-        <w:tc>
-          <w:tcPr>
-            <w:tcW w:w="2614" w:type="dxa"/>
-            <w:vAlign w:val="center"/>
-          </w:tcPr>
-          <w:p>
-            <w:pPr>
-              <w:jc w:val="center"/>
-              <w:cnfStyle w:val="000000000000" w:firstRow="0" w:lastRow="0" w:firstColumn="0" w:lastColumn="0" w:oddVBand="0" w:evenVBand="0" w:oddHBand="0" w:evenHBand="0" w:firstRowFirstColumn="0" w:firstRowLastColumn="0" w:lastRowFirstColumn="0" w:lastRowLastColumn="0"/>
-              <w:rPr>
-                <w:sz w:val="28"/>
-                <w:szCs w:val="28"/>
-              </w:rPr>
-            </w:pPr>
-            <w:r>
-              <w:rPr>
-                <w:sz w:val="28"/>
-                <w:szCs w:val="28"/>
-              </w:rPr>
-              <w:t>2</w:t>
-            </w:r>
-          </w:p>
-        </w:tc>
-        <w:tc>
-          <w:tcPr>
-            <w:tcW w:w="2614" w:type="dxa"/>
-            <w:vAlign w:val="center"/>
-          </w:tcPr>
-          <w:p>
-            <w:pPr>
-              <w:jc w:val="center"/>
-              <w:cnfStyle w:val="000000000000" w:firstRow="0" w:lastRow="0" w:firstColumn="0" w:lastColumn="0" w:oddVBand="0" w:evenVBand="0" w:oddHBand="0" w:evenHBand="0" w:firstRowFirstColumn="0" w:firstRowLastColumn="0" w:lastRowFirstColumn="0" w:lastRowLastColumn="0"/>
-              <w:rPr>
-                <w:sz w:val="28"/>
-                <w:szCs w:val="28"/>
-              </w:rPr>
-            </w:pPr>
-            <w:r>
-              <w:rPr>
-                <w:sz w:val="28"/>
-                <w:szCs w:val="28"/>
-              </w:rPr>
-              <w:t>S</w:t>
-            </w:r>
-          </w:p>
-        </w:tc>
-      </w:tr>
-      <w:tr>
-        <w:trPr>
-          <w:cnfStyle w:val="000000100000" w:firstRow="0" w:lastRow="0" w:firstColumn="0" w:lastColumn="0" w:oddVBand="0" w:evenVBand="0" w:oddHBand="1" w:evenHBand="0" w:firstRowFirstColumn="0" w:firstRowLastColumn="0" w:lastRowFirstColumn="0" w:lastRowLastColumn="0"/>
-        </w:trPr>
-        <w:tc>
-          <w:tcPr>
-            <w:cnfStyle w:val="001000000000" w:firstRow="0" w:lastRow="0" w:firstColumn="1" w:lastColumn="0" w:oddVBand="0" w:evenVBand="0" w:oddHBand="0" w:evenHBand="0" w:firstRowFirstColumn="0" w:firstRowLastColumn="0" w:lastRowFirstColumn="0" w:lastRowLastColumn="0"/>
-            <w:tcW w:w="2614" w:type="dxa"/>
-            <w:vAlign w:val="center"/>
-          </w:tcPr>
-          <w:p>
-            <w:pPr>
-              <w:jc w:val="center"/>
-              <w:rPr>
-                <w:b w:val="0"/>
-                <w:bCs w:val="0"/>
-                <w:sz w:val="28"/>
-                <w:szCs w:val="28"/>
-              </w:rPr>
-            </w:pPr>
-            <w:r>
-              <w:rPr>
-                <w:b w:val="0"/>
-                <w:bCs w:val="0"/>
-                <w:sz w:val="28"/>
-                <w:szCs w:val="28"/>
-              </w:rPr>
-              <w:t>Versione_brano</w:t>
-            </w:r>
-          </w:p>
-        </w:tc>
-        <w:tc>
-          <w:tcPr>
-            <w:tcW w:w="2614" w:type="dxa"/>
-            <w:vAlign w:val="center"/>
-          </w:tcPr>
-          <w:p>
-            <w:pPr>
-              <w:jc w:val="center"/>
-              <w:cnfStyle w:val="000000100000" w:firstRow="0" w:lastRow="0" w:firstColumn="0" w:lastColumn="0" w:oddVBand="0" w:evenVBand="0" w:oddHBand="1" w:evenHBand="0" w:firstRowFirstColumn="0" w:firstRowLastColumn="0" w:lastRowFirstColumn="0" w:lastRowLastColumn="0"/>
-              <w:rPr>
-                <w:sz w:val="28"/>
-                <w:szCs w:val="28"/>
-              </w:rPr>
-            </w:pPr>
-            <w:r>
-              <w:rPr>
-                <w:sz w:val="28"/>
-                <w:szCs w:val="28"/>
-              </w:rPr>
-              <w:t>E</w:t>
-            </w:r>
-          </w:p>
-        </w:tc>
-        <w:tc>
-          <w:tcPr>
-            <w:tcW w:w="2614" w:type="dxa"/>
-            <w:vAlign w:val="center"/>
-          </w:tcPr>
-          <w:p>
-            <w:pPr>
-              <w:jc w:val="center"/>
-              <w:cnfStyle w:val="000000100000" w:firstRow="0" w:lastRow="0" w:firstColumn="0" w:lastColumn="0" w:oddVBand="0" w:evenVBand="0" w:oddHBand="1" w:evenHBand="0" w:firstRowFirstColumn="0" w:firstRowLastColumn="0" w:lastRowFirstColumn="0" w:lastRowLastColumn="0"/>
-              <w:rPr>
-                <w:sz w:val="28"/>
-                <w:szCs w:val="28"/>
-              </w:rPr>
-            </w:pPr>
-            <w:r>
-              <w:rPr>
-                <w:sz w:val="28"/>
-                <w:szCs w:val="28"/>
-              </w:rPr>
-              <w:t>2</w:t>
-            </w:r>
-          </w:p>
-        </w:tc>
-        <w:tc>
-          <w:tcPr>
-            <w:tcW w:w="2614" w:type="dxa"/>
-            <w:vAlign w:val="center"/>
-          </w:tcPr>
-          <w:p>
-            <w:pPr>
-              <w:jc w:val="center"/>
-              <w:cnfStyle w:val="000000100000" w:firstRow="0" w:lastRow="0" w:firstColumn="0" w:lastColumn="0" w:oddVBand="0" w:evenVBand="0" w:oddHBand="1" w:evenHBand="0" w:firstRowFirstColumn="0" w:firstRowLastColumn="0" w:lastRowFirstColumn="0" w:lastRowLastColumn="0"/>
-              <w:rPr>
-                <w:sz w:val="28"/>
-                <w:szCs w:val="28"/>
-              </w:rPr>
-            </w:pPr>
-            <w:r>
-              <w:rPr>
-                <w:sz w:val="28"/>
-                <w:szCs w:val="28"/>
-              </w:rPr>
-              <w:t>S</w:t>
-            </w:r>
-          </w:p>
-        </w:tc>
-      </w:tr>
-      <w:tr>
-        <w:tc>
-          <w:tcPr>
-            <w:cnfStyle w:val="001000000000" w:firstRow="0" w:lastRow="0" w:firstColumn="1" w:lastColumn="0" w:oddVBand="0" w:evenVBand="0" w:oddHBand="0" w:evenHBand="0" w:firstRowFirstColumn="0" w:firstRowLastColumn="0" w:lastRowFirstColumn="0" w:lastRowLastColumn="0"/>
-            <w:tcW w:w="2614" w:type="dxa"/>
-            <w:vAlign w:val="center"/>
-          </w:tcPr>
-          <w:p>
-            <w:pPr>
-              <w:jc w:val="center"/>
-              <w:rPr>
-                <w:b w:val="0"/>
-                <w:bCs w:val="0"/>
-                <w:sz w:val="28"/>
-                <w:szCs w:val="28"/>
-              </w:rPr>
-            </w:pPr>
-            <w:r>
-              <w:rPr>
-                <w:b w:val="0"/>
-                <w:bCs w:val="0"/>
-                <w:sz w:val="28"/>
-                <w:szCs w:val="28"/>
-              </w:rPr>
-              <w:t>Classificazione</w:t>
-            </w:r>
-          </w:p>
-        </w:tc>
-        <w:tc>
-          <w:tcPr>
-            <w:tcW w:w="2614" w:type="dxa"/>
-            <w:vAlign w:val="center"/>
-          </w:tcPr>
-          <w:p>
-            <w:pPr>
-              <w:jc w:val="center"/>
-              <w:cnfStyle w:val="000000000000" w:firstRow="0" w:lastRow="0" w:firstColumn="0" w:lastColumn="0" w:oddVBand="0" w:evenVBand="0" w:oddHBand="0" w:evenHBand="0" w:firstRowFirstColumn="0" w:firstRowLastColumn="0" w:lastRowFirstColumn="0" w:lastRowLastColumn="0"/>
-              <w:rPr>
-                <w:sz w:val="28"/>
-                <w:szCs w:val="28"/>
-              </w:rPr>
-            </w:pPr>
-            <w:r>
-              <w:rPr>
-                <w:sz w:val="28"/>
-                <w:szCs w:val="28"/>
-              </w:rPr>
-              <w:t>E</w:t>
             </w:r>
           </w:p>
         </w:tc>
@@ -14586,29 +14562,6 @@
     <w:p>
       <w:pPr>
         <w:rPr>
-          <w:sz w:val="28"/>
-          <w:szCs w:val="28"/>
-        </w:rPr>
-      </w:pPr>
-    </w:p>
-    <w:p>
-      <w:pPr>
-        <w:rPr>
-          <w:sz w:val="28"/>
-          <w:szCs w:val="28"/>
-        </w:rPr>
-      </w:pPr>
-      <w:r>
-        <w:rPr>
-          <w:sz w:val="28"/>
-          <w:szCs w:val="28"/>
-        </w:rPr>
-        <w:t>Aggiungere 10 brani al mese e rimuovere 10 brani al mese</w:t>
-      </w:r>
-    </w:p>
-    <w:p>
-      <w:pPr>
-        <w:rPr>
           <w:b/>
           <w:bCs/>
           <w:sz w:val="28"/>
@@ -14640,7 +14593,16 @@
           <w:sz w:val="28"/>
           <w:szCs w:val="28"/>
         </w:rPr>
-        <w:t xml:space="preserve">12S -&gt; </w:t>
+        <w:t>24</w:t>
+      </w:r>
+      <w:r>
+        <w:rPr>
+          <w:b/>
+          <w:bCs/>
+          <w:sz w:val="28"/>
+          <w:szCs w:val="28"/>
+        </w:rPr>
+        <w:t xml:space="preserve">S -&gt; </w:t>
       </w:r>
       <w:r>
         <w:rPr>
@@ -22399,6 +22361,7 @@
   <w:style w:type="character" w:default="1" w:styleId="DefaultParagraphFont">
     <w:name w:val="Default Paragraph Font"/>
     <w:uiPriority w:val="1"/>
+    <w:semiHidden/>
     <w:unhideWhenUsed/>
   </w:style>
   <w:style w:type="table" w:default="1" w:styleId="TableNormal">

</xml_diff>